<commit_message>
- Added improved version for project KS 046.
- Set tracking volume reference to 'Floor'
- Improved input layout
- using enums where appliccable
- implemented translating and rotating maquette
- added texture to ground in maquette mode.
</commit_message>
<xml_diff>
--- a/Documentation/Development.docx
+++ b/Documentation/Development.docx
@@ -151,14 +151,32 @@
         </w:numPr>
       </w:pPr>
       <w:r>
-        <w:t>Add kooking plates</w:t>
-      </w:r>
-    </w:p>
-    <w:p>
-      <w:pPr>
-        <w:pStyle w:val="Lijstalinea"/>
-        <w:numPr>
-          <w:ilvl w:val="2"/>
+        <w:t>Keuken:</w:t>
+      </w:r>
+    </w:p>
+    <w:p>
+      <w:pPr>
+        <w:pStyle w:val="Lijstalinea"/>
+        <w:numPr>
+          <w:ilvl w:val="3"/>
+          <w:numId w:val="2"/>
+        </w:numPr>
+      </w:pPr>
+      <w:r>
+        <w:t xml:space="preserve">Add </w:t>
+      </w:r>
+      <w:r>
+        <w:t>c</w:t>
+      </w:r>
+      <w:r>
+        <w:t>ooking plates</w:t>
+      </w:r>
+    </w:p>
+    <w:p>
+      <w:pPr>
+        <w:pStyle w:val="Lijstalinea"/>
+        <w:numPr>
+          <w:ilvl w:val="3"/>
           <w:numId w:val="2"/>
         </w:numPr>
       </w:pPr>
@@ -170,7 +188,31 @@
       <w:pPr>
         <w:pStyle w:val="Lijstalinea"/>
         <w:numPr>
-          <w:ilvl w:val="2"/>
+          <w:ilvl w:val="3"/>
+          <w:numId w:val="2"/>
+        </w:numPr>
+      </w:pPr>
+      <w:r>
+        <w:t>Aanrecht</w:t>
+      </w:r>
+    </w:p>
+    <w:p>
+      <w:pPr>
+        <w:pStyle w:val="Lijstalinea"/>
+        <w:numPr>
+          <w:ilvl w:val="2"/>
+          <w:numId w:val="2"/>
+        </w:numPr>
+      </w:pPr>
+      <w:r>
+        <w:t>Badkamer:</w:t>
+      </w:r>
+    </w:p>
+    <w:p>
+      <w:pPr>
+        <w:pStyle w:val="Lijstalinea"/>
+        <w:numPr>
+          <w:ilvl w:val="3"/>
           <w:numId w:val="2"/>
         </w:numPr>
       </w:pPr>
@@ -187,410 +229,7 @@
         </w:numPr>
       </w:pPr>
       <w:r>
-        <w:t>Fix height of zetel zwart 1P in leefruimte: te hoog.</w:t>
-      </w:r>
-    </w:p>
-    <w:p>
-      <w:pPr>
-        <w:pStyle w:val="Lijstalinea"/>
-        <w:numPr>
-          <w:ilvl w:val="2"/>
-          <w:numId w:val="2"/>
-        </w:numPr>
-      </w:pPr>
-      <w:r>
-        <w:t>Fix orientati</w:t>
-      </w:r>
-      <w:r>
-        <w:t>e</w:t>
-      </w:r>
-      <w:r>
-        <w:t xml:space="preserve"> van kastdeur in slaapkamer.</w:t>
-      </w:r>
-    </w:p>
-    <w:p>
-      <w:pPr>
-        <w:pStyle w:val="Lijstalinea"/>
-        <w:numPr>
-          <w:ilvl w:val="0"/>
-          <w:numId w:val="2"/>
-        </w:numPr>
-      </w:pPr>
-      <w:r>
-        <w:t>Maquette mode: Implement showing/hiding parts of the model</w:t>
-      </w:r>
-    </w:p>
-    <w:p>
-      <w:pPr>
-        <w:pStyle w:val="Lijstalinea"/>
-        <w:numPr>
-          <w:ilvl w:val="0"/>
-          <w:numId w:val="2"/>
-        </w:numPr>
-      </w:pPr>
-      <w:r>
-        <w:t>Implement help menu (HUD menu, attached either to front of head or controller(s)) explaining controls.</w:t>
-      </w:r>
-    </w:p>
-    <w:p>
-      <w:pPr>
-        <w:pStyle w:val="Lijstalinea"/>
-        <w:numPr>
-          <w:ilvl w:val="0"/>
-          <w:numId w:val="2"/>
-        </w:numPr>
-      </w:pPr>
-      <w:r>
-        <w:t>Walkthrough mode: Implement showing the name of active POI</w:t>
-      </w:r>
-    </w:p>
-    <w:p>
-      <w:pPr>
-        <w:pStyle w:val="Lijstalinea"/>
-        <w:numPr>
-          <w:ilvl w:val="1"/>
-          <w:numId w:val="2"/>
-        </w:numPr>
-      </w:pPr>
-      <w:r>
-        <w:t>World-space Tekst GameObject</w:t>
-      </w:r>
-    </w:p>
-    <w:p>
-      <w:pPr>
-        <w:pStyle w:val="Lijstalinea"/>
-        <w:numPr>
-          <w:ilvl w:val="2"/>
-          <w:numId w:val="2"/>
-        </w:numPr>
-      </w:pPr>
-      <w:r>
-        <w:t xml:space="preserve">lokated in fixed location in front of user, or </w:t>
-      </w:r>
-    </w:p>
-    <w:p>
-      <w:pPr>
-        <w:pStyle w:val="Lijstalinea"/>
-        <w:numPr>
-          <w:ilvl w:val="2"/>
-          <w:numId w:val="2"/>
-        </w:numPr>
-      </w:pPr>
-      <w:r>
-        <w:t>attached to front of head?</w:t>
-      </w:r>
-    </w:p>
-    <w:p>
-      <w:pPr>
-        <w:pStyle w:val="Lijstalinea"/>
-        <w:numPr>
-          <w:ilvl w:val="0"/>
-          <w:numId w:val="2"/>
-        </w:numPr>
-      </w:pPr>
-      <w:r>
-        <w:t>Implement aplication states:</w:t>
-      </w:r>
-    </w:p>
-    <w:p>
-      <w:pPr>
-        <w:pStyle w:val="Lijstalinea"/>
-        <w:numPr>
-          <w:ilvl w:val="1"/>
-          <w:numId w:val="2"/>
-        </w:numPr>
-      </w:pPr>
-      <w:r>
-        <w:t>Previewing</w:t>
-      </w:r>
-      <w:r>
-        <w:t xml:space="preserve"> While previewing a project.  Input is active.  Model is visible</w:t>
-      </w:r>
-    </w:p>
-    <w:p>
-      <w:pPr>
-        <w:pStyle w:val="Lijstalinea"/>
-        <w:numPr>
-          <w:ilvl w:val="1"/>
-          <w:numId w:val="2"/>
-        </w:numPr>
-      </w:pPr>
-      <w:r>
-        <w:t xml:space="preserve">Loading: While </w:t>
-      </w:r>
-      <w:r>
-        <w:t>(un)</w:t>
-      </w:r>
-      <w:r>
-        <w:t>loading a project</w:t>
-      </w:r>
-      <w:r>
-        <w:t xml:space="preserve"> to preview</w:t>
-      </w:r>
-      <w:r>
-        <w:t>.  All input is blocked in order to prevent requests to activate Project or POI,....</w:t>
-      </w:r>
-    </w:p>
-    <w:p>
-      <w:pPr>
-        <w:pStyle w:val="Lijstalinea"/>
-        <w:numPr>
-          <w:ilvl w:val="2"/>
-          <w:numId w:val="2"/>
-        </w:numPr>
-      </w:pPr>
-      <w:r>
-        <w:t>First fade out</w:t>
-      </w:r>
-    </w:p>
-    <w:p>
-      <w:pPr>
-        <w:pStyle w:val="Lijstalinea"/>
-        <w:numPr>
-          <w:ilvl w:val="2"/>
-          <w:numId w:val="2"/>
-        </w:numPr>
-      </w:pPr>
-      <w:r>
-        <w:t>Then show title of new project while async loading it</w:t>
-      </w:r>
-    </w:p>
-    <w:p>
-      <w:pPr>
-        <w:pStyle w:val="Lijstalinea"/>
-        <w:numPr>
-          <w:ilvl w:val="2"/>
-          <w:numId w:val="2"/>
-        </w:numPr>
-      </w:pPr>
-      <w:r>
-        <w:t>Then fade in</w:t>
-      </w:r>
-      <w:r>
-        <w:t xml:space="preserve"> again</w:t>
-      </w:r>
-    </w:p>
-    <w:p>
-      <w:pPr>
-        <w:pStyle w:val="Lijstalinea"/>
-        <w:numPr>
-          <w:ilvl w:val="0"/>
-          <w:numId w:val="2"/>
-        </w:numPr>
-      </w:pPr>
-      <w:r>
-        <w:t>Implement toggling lights on/off</w:t>
-      </w:r>
-    </w:p>
-    <w:p>
-      <w:pPr>
-        <w:pStyle w:val="Lijstalinea"/>
-        <w:numPr>
-          <w:ilvl w:val="0"/>
-          <w:numId w:val="2"/>
-        </w:numPr>
-      </w:pPr>
-      <w:r>
-        <w:t>Implement custom(prettier) skyboxes</w:t>
-      </w:r>
-    </w:p>
-    <w:p>
-      <w:pPr>
-        <w:pStyle w:val="Lijstalinea"/>
-        <w:numPr>
-          <w:ilvl w:val="0"/>
-          <w:numId w:val="2"/>
-        </w:numPr>
-      </w:pPr>
-      <w:r>
-        <w:t>Tweak unity GFX settings</w:t>
-      </w:r>
-    </w:p>
-    <w:p>
-      <w:pPr>
-        <w:pStyle w:val="Lijstalinea"/>
-        <w:numPr>
-          <w:ilvl w:val="1"/>
-          <w:numId w:val="2"/>
-        </w:numPr>
-      </w:pPr>
-      <w:r>
-        <w:t>Reflection</w:t>
-      </w:r>
-    </w:p>
-    <w:p>
-      <w:pPr>
-        <w:pStyle w:val="Lijstalinea"/>
-        <w:numPr>
-          <w:ilvl w:val="1"/>
-          <w:numId w:val="2"/>
-        </w:numPr>
-      </w:pPr>
-      <w:r>
-        <w:t>Ambient occlusion</w:t>
-      </w:r>
-    </w:p>
-    <w:p>
-      <w:pPr>
-        <w:pStyle w:val="Lijstalinea"/>
-        <w:numPr>
-          <w:ilvl w:val="1"/>
-          <w:numId w:val="2"/>
-        </w:numPr>
-      </w:pPr>
-      <w:r>
-        <w:t>???</w:t>
-      </w:r>
-    </w:p>
-    <w:p>
-      <w:pPr>
-        <w:pStyle w:val="Lijstalinea"/>
-        <w:numPr>
-          <w:ilvl w:val="0"/>
-          <w:numId w:val="2"/>
-        </w:numPr>
-      </w:pPr>
-      <w:r>
-        <w:t>Implement Edit mode:</w:t>
-      </w:r>
-    </w:p>
-    <w:p>
-      <w:pPr>
-        <w:pStyle w:val="Lijstalinea"/>
-        <w:numPr>
-          <w:ilvl w:val="1"/>
-          <w:numId w:val="2"/>
-        </w:numPr>
-      </w:pPr>
-      <w:r>
-        <w:t>If active, user can define, edit, save POI for a given project.</w:t>
-      </w:r>
-    </w:p>
-    <w:p>
-      <w:pPr>
-        <w:pStyle w:val="Lijstalinea"/>
-        <w:numPr>
-          <w:ilvl w:val="2"/>
-          <w:numId w:val="2"/>
-        </w:numPr>
-      </w:pPr>
-      <w:r>
-        <w:t>Will we do this? Not usefull without making POI transferable between builds which requires additional development…  Only do when we have a workflow that needs it!</w:t>
-      </w:r>
-      <w:r>
-        <w:t xml:space="preserve">  For now prepare projects in Unity editor, which is fine.</w:t>
-      </w:r>
-    </w:p>
-    <w:p>
-      <w:pPr>
-        <w:pStyle w:val="Lijstalinea"/>
-        <w:numPr>
-          <w:ilvl w:val="0"/>
-          <w:numId w:val="2"/>
-        </w:numPr>
-      </w:pPr>
-      <w:r>
-        <w:t>Write out a ‘How to prepare Sketchup for Archi-VR import’ document</w:t>
-      </w:r>
-    </w:p>
-    <w:p>
-      <w:pPr>
-        <w:pStyle w:val="Lijstalinea"/>
-        <w:numPr>
-          <w:ilvl w:val="1"/>
-          <w:numId w:val="2"/>
-        </w:numPr>
-      </w:pPr>
-      <w:r>
-        <w:t>Material names:</w:t>
-      </w:r>
-    </w:p>
-    <w:p>
-      <w:pPr>
-        <w:pStyle w:val="Lijstalinea"/>
-        <w:numPr>
-          <w:ilvl w:val="2"/>
-          <w:numId w:val="2"/>
-        </w:numPr>
-      </w:pPr>
-      <w:r>
-        <w:t>Texture name == Material name</w:t>
-      </w:r>
-    </w:p>
-    <w:p>
-      <w:pPr>
-        <w:pStyle w:val="Lijstalinea"/>
-        <w:numPr>
-          <w:ilvl w:val="2"/>
-          <w:numId w:val="2"/>
-        </w:numPr>
-      </w:pPr>
-      <w:r>
-        <w:t>No spaces</w:t>
-      </w:r>
-    </w:p>
-    <w:p>
-      <w:pPr>
-        <w:pStyle w:val="Lijstalinea"/>
-        <w:numPr>
-          <w:ilvl w:val="2"/>
-          <w:numId w:val="2"/>
-        </w:numPr>
-      </w:pPr>
-      <w:r>
-        <w:lastRenderedPageBreak/>
-        <w:t>-&gt; Use Pascal Casing? (eg. VloerTegel512x512, Boom2D256x512) forxture/material names</w:t>
-      </w:r>
-    </w:p>
-    <w:p>
-      <w:pPr>
-        <w:pStyle w:val="Lijstalinea"/>
-        <w:numPr>
-          <w:ilvl w:val="2"/>
-          <w:numId w:val="2"/>
-        </w:numPr>
-      </w:pPr>
-      <w:r>
-        <w:t>Use only JPG?  (or is png also fine?)</w:t>
-      </w:r>
-    </w:p>
-    <w:p>
-      <w:pPr>
-        <w:pStyle w:val="Lijstalinea"/>
-        <w:numPr>
-          <w:ilvl w:val="1"/>
-          <w:numId w:val="2"/>
-        </w:numPr>
-      </w:pPr>
-      <w:r>
-        <w:t>Face orientation should be consistent and correct.  Tip: Use Edit/Face Style/Monochrome to check face orientation.</w:t>
-      </w:r>
-    </w:p>
-    <w:p>
-      <w:pPr>
-        <w:pStyle w:val="Lijstalinea"/>
-        <w:numPr>
-          <w:ilvl w:val="1"/>
-          <w:numId w:val="2"/>
-        </w:numPr>
-      </w:pPr>
-      <w:r>
-        <w:t>Use outliner to divide model into the entities</w:t>
-      </w:r>
-      <w:r>
-        <w:t xml:space="preserve"> that should be visiblility-togglable in Maquette mode.  Eg:</w:t>
-      </w:r>
-    </w:p>
-    <w:p>
-      <w:pPr>
-        <w:pStyle w:val="Lijstalinea"/>
-        <w:numPr>
-          <w:ilvl w:val="2"/>
-          <w:numId w:val="2"/>
-        </w:numPr>
-      </w:pPr>
-      <w:r>
-        <w:t>Model</w:t>
+        <w:t>Berging:</w:t>
       </w:r>
     </w:p>
     <w:p>
@@ -602,400 +241,828 @@
         </w:numPr>
       </w:pPr>
       <w:r>
-        <w:t>Context</w:t>
-      </w:r>
-      <w:r>
-        <w:t xml:space="preserve"> (Street, garden,…)</w:t>
-      </w:r>
-    </w:p>
-    <w:p>
-      <w:pPr>
-        <w:pStyle w:val="Lijstalinea"/>
-        <w:numPr>
-          <w:ilvl w:val="3"/>
-          <w:numId w:val="2"/>
-        </w:numPr>
-      </w:pPr>
-      <w:r>
-        <w:t>Outside</w:t>
-      </w:r>
-      <w:r>
-        <w:t xml:space="preserve"> (Gevel)</w:t>
-      </w:r>
-    </w:p>
-    <w:p>
-      <w:pPr>
-        <w:pStyle w:val="Lijstalinea"/>
-        <w:numPr>
-          <w:ilvl w:val="3"/>
-          <w:numId w:val="2"/>
-        </w:numPr>
-      </w:pPr>
-      <w:r>
-        <w:t>Roof</w:t>
-      </w:r>
-    </w:p>
-    <w:p>
-      <w:pPr>
-        <w:pStyle w:val="Lijstalinea"/>
-        <w:numPr>
-          <w:ilvl w:val="3"/>
-          <w:numId w:val="2"/>
-        </w:numPr>
-      </w:pPr>
-      <w:r>
-        <w:t>Basement2</w:t>
-      </w:r>
-    </w:p>
-    <w:p>
-      <w:pPr>
-        <w:pStyle w:val="Lijstalinea"/>
-        <w:numPr>
-          <w:ilvl w:val="3"/>
-          <w:numId w:val="2"/>
-        </w:numPr>
-      </w:pPr>
-      <w:r>
-        <w:t>Basement 1</w:t>
-      </w:r>
-    </w:p>
-    <w:p>
-      <w:pPr>
-        <w:pStyle w:val="Lijstalinea"/>
-        <w:numPr>
-          <w:ilvl w:val="3"/>
-          <w:numId w:val="2"/>
-        </w:numPr>
-      </w:pPr>
-      <w:r>
-        <w:t>Groundfloor</w:t>
-      </w:r>
-    </w:p>
-    <w:p>
-      <w:pPr>
-        <w:pStyle w:val="Lijstalinea"/>
-        <w:numPr>
-          <w:ilvl w:val="3"/>
-          <w:numId w:val="2"/>
-        </w:numPr>
-      </w:pPr>
-      <w:r>
-        <w:t>Floor1</w:t>
-      </w:r>
-    </w:p>
-    <w:p>
-      <w:pPr>
-        <w:pStyle w:val="Lijstalinea"/>
-        <w:numPr>
-          <w:ilvl w:val="3"/>
-          <w:numId w:val="2"/>
-        </w:numPr>
-      </w:pPr>
-      <w:r>
-        <w:t>Floor2</w:t>
-      </w:r>
-    </w:p>
-    <w:p>
-      <w:pPr>
-        <w:pStyle w:val="Lijstalinea"/>
-        <w:numPr>
-          <w:ilvl w:val="3"/>
-          <w:numId w:val="2"/>
-        </w:numPr>
-      </w:pPr>
-      <w:r>
-        <w:t>…</w:t>
-      </w:r>
-    </w:p>
-    <w:p>
-      <w:pPr>
-        <w:pStyle w:val="Lijstalinea"/>
-        <w:numPr>
-          <w:ilvl w:val="0"/>
-          <w:numId w:val="2"/>
-        </w:numPr>
-      </w:pPr>
-      <w:r>
-        <w:t>Write out a ‘How to create an ArchiVR project’ document.</w:t>
-      </w:r>
-    </w:p>
-    <w:p>
-      <w:pPr>
-        <w:pStyle w:val="Lijstalinea"/>
-        <w:numPr>
-          <w:ilvl w:val="1"/>
-          <w:numId w:val="2"/>
-        </w:numPr>
-      </w:pPr>
-      <w:r>
-        <w:t>Hierarchy:</w:t>
-      </w:r>
-    </w:p>
-    <w:p>
-      <w:pPr>
-        <w:pStyle w:val="Lijstalinea"/>
-        <w:numPr>
-          <w:ilvl w:val="2"/>
-          <w:numId w:val="2"/>
-        </w:numPr>
-      </w:pPr>
-      <w:r>
-        <w:t>Project</w:t>
-      </w:r>
-    </w:p>
-    <w:p>
-      <w:pPr>
-        <w:pStyle w:val="Lijstalinea"/>
-        <w:numPr>
-          <w:ilvl w:val="3"/>
-          <w:numId w:val="2"/>
-        </w:numPr>
-      </w:pPr>
-      <w:r>
-        <w:t>Model</w:t>
-      </w:r>
-    </w:p>
-    <w:p>
-      <w:pPr>
-        <w:pStyle w:val="Lijstalinea"/>
-        <w:numPr>
-          <w:ilvl w:val="3"/>
-          <w:numId w:val="2"/>
-        </w:numPr>
-      </w:pPr>
-      <w:r>
-        <w:t>POI</w:t>
-      </w:r>
-    </w:p>
-    <w:p>
-      <w:pPr>
-        <w:pStyle w:val="Lijstalinea"/>
-        <w:numPr>
-          <w:ilvl w:val="3"/>
-          <w:numId w:val="2"/>
-        </w:numPr>
-      </w:pPr>
-      <w:r>
-        <w:t>Lighting</w:t>
-      </w:r>
-    </w:p>
-    <w:p>
-      <w:pPr>
-        <w:pStyle w:val="Lijstalinea"/>
-        <w:numPr>
-          <w:ilvl w:val="1"/>
-          <w:numId w:val="2"/>
-        </w:numPr>
-      </w:pPr>
-      <w:r>
-        <w:t>Copy-paste-rename an existing ArchiVR project</w:t>
-      </w:r>
-    </w:p>
-    <w:p>
-      <w:pPr>
-        <w:pStyle w:val="Lijstalinea"/>
-        <w:numPr>
-          <w:ilvl w:val="1"/>
-          <w:numId w:val="2"/>
-        </w:numPr>
-      </w:pPr>
-      <w:r>
-        <w:t xml:space="preserve">Open it </w:t>
-      </w:r>
-    </w:p>
-    <w:p>
-      <w:pPr>
-        <w:pStyle w:val="Lijstalinea"/>
-        <w:numPr>
-          <w:ilvl w:val="1"/>
-          <w:numId w:val="2"/>
-        </w:numPr>
-      </w:pPr>
-      <w:r>
-        <w:t>Remove the content of the ‘Model’ node</w:t>
-      </w:r>
-    </w:p>
-    <w:p>
-      <w:pPr>
-        <w:pStyle w:val="Lijstalinea"/>
-        <w:numPr>
-          <w:ilvl w:val="1"/>
-          <w:numId w:val="2"/>
-        </w:numPr>
-      </w:pPr>
-      <w:r>
-        <w:t>(create a new folder under assets/Projects/ProjectName to store the</w:t>
-      </w:r>
-      <w:r>
-        <w:t xml:space="preserve"> necessary assets fort he ArchiVR project in.</w:t>
-      </w:r>
-    </w:p>
-    <w:p>
-      <w:pPr>
-        <w:pStyle w:val="Lijstalinea"/>
-        <w:numPr>
-          <w:ilvl w:val="1"/>
-          <w:numId w:val="2"/>
-        </w:numPr>
-      </w:pPr>
-      <w:r>
-        <w:t>Import the assets</w:t>
-      </w:r>
-    </w:p>
-    <w:p>
-      <w:pPr>
-        <w:pStyle w:val="Lijstalinea"/>
-        <w:numPr>
-          <w:ilvl w:val="1"/>
-          <w:numId w:val="2"/>
-        </w:numPr>
-      </w:pPr>
-      <w:r>
-        <w:t>Drag in models under the ‘Model’ node.</w:t>
-      </w:r>
-    </w:p>
-    <w:p>
-      <w:pPr>
-        <w:pStyle w:val="Lijstalinea"/>
-        <w:numPr>
-          <w:ilvl w:val="1"/>
-          <w:numId w:val="2"/>
-        </w:numPr>
-      </w:pPr>
-      <w:r>
-        <w:t>Adjust the POI.</w:t>
-      </w:r>
-    </w:p>
-    <w:p>
-      <w:pPr>
-        <w:pStyle w:val="Lijstalinea"/>
-        <w:numPr>
-          <w:ilvl w:val="2"/>
-          <w:numId w:val="2"/>
-        </w:numPr>
-      </w:pPr>
-      <w:r>
-        <w:t>Add/Edit/Remove POI to match the project.</w:t>
-      </w:r>
-    </w:p>
-    <w:p>
-      <w:pPr>
-        <w:pStyle w:val="Lijstalinea"/>
-        <w:numPr>
-          <w:ilvl w:val="2"/>
-          <w:numId w:val="2"/>
-        </w:numPr>
-      </w:pPr>
-      <w:r>
-        <w:t>Tip: Create additional POI by copy/paste/rename existing POI.  (start from an original on the same level)</w:t>
-      </w:r>
-    </w:p>
-    <w:p>
-      <w:pPr>
-        <w:pStyle w:val="Lijstalinea"/>
-        <w:numPr>
-          <w:ilvl w:val="2"/>
-          <w:numId w:val="2"/>
-        </w:numPr>
-      </w:pPr>
-      <w:r>
-        <w:t>Relocate the a POI by selecting it (not its children!), and dragging it to the correct position/orientation.</w:t>
-      </w:r>
-    </w:p>
-    <w:p>
-      <w:pPr>
-        <w:pStyle w:val="Lijstalinea"/>
-        <w:numPr>
-          <w:ilvl w:val="1"/>
-          <w:numId w:val="2"/>
-        </w:numPr>
-      </w:pPr>
-      <w:r>
-        <w:t>Adjust the lighting</w:t>
-      </w:r>
-    </w:p>
-    <w:p>
-      <w:pPr>
-        <w:pStyle w:val="Lijstalinea"/>
-        <w:numPr>
-          <w:ilvl w:val="2"/>
-          <w:numId w:val="2"/>
-        </w:numPr>
-      </w:pPr>
-      <w:r>
-        <w:t>Add/Edit/Remove lights to match the project.</w:t>
-      </w:r>
-    </w:p>
-    <w:p>
-      <w:pPr>
-        <w:pStyle w:val="Lijstalinea"/>
-        <w:numPr>
-          <w:ilvl w:val="2"/>
-          <w:numId w:val="2"/>
-        </w:numPr>
-      </w:pPr>
-      <w:r>
-        <w:t xml:space="preserve">Tip: Create additional </w:t>
-      </w:r>
-      <w:r>
-        <w:t>Light</w:t>
-      </w:r>
-      <w:r>
-        <w:t xml:space="preserve"> by copy/paste/rename existing </w:t>
-      </w:r>
-      <w:r>
-        <w:t>lights</w:t>
-      </w:r>
-      <w:r>
-        <w:t>.  (start from an original on the same level)</w:t>
-      </w:r>
-    </w:p>
-    <w:p>
-      <w:pPr>
-        <w:pStyle w:val="Lijstalinea"/>
-        <w:numPr>
-          <w:ilvl w:val="0"/>
-          <w:numId w:val="2"/>
-        </w:numPr>
-      </w:pPr>
-      <w:r>
-        <w:t>When teleporting, make sure the user ends up in the POI (IE offset trackingspace, so that not center of tracking space is == POI, but location of head.)</w:t>
-      </w:r>
-      <w:r>
-        <w:t xml:space="preserve">  this will </w:t>
-      </w:r>
-      <w:r>
-        <w:t>prevent</w:t>
-      </w:r>
-      <w:r>
-        <w:t xml:space="preserve"> the sporadic ‘awkward tel</w:t>
-      </w:r>
-      <w:r>
-        <w:t>e</w:t>
-      </w:r>
-      <w:r>
-        <w:t>p</w:t>
-      </w:r>
-      <w:r>
-        <w:t>o</w:t>
-      </w:r>
-      <w:r>
-        <w:t>rting’, eg when after a teleport, the user ends up on top of a stair, inside a wall, outside the gevel in thin air, etc…)</w:t>
-      </w:r>
-    </w:p>
-    <w:p>
-      <w:pPr>
-        <w:pStyle w:val="Lijstalinea"/>
-        <w:numPr>
-          <w:ilvl w:val="0"/>
-          <w:numId w:val="2"/>
-        </w:numPr>
-      </w:pPr>
-      <w:r>
-        <w:t>Implement OVR driven input.</w:t>
+        <w:t>Add shelf</w:t>
       </w:r>
       <w:bookmarkStart w:id="0" w:name="_GoBack"/>
       <w:bookmarkEnd w:id="0"/>
+    </w:p>
+    <w:p>
+      <w:pPr>
+        <w:pStyle w:val="Lijstalinea"/>
+        <w:numPr>
+          <w:ilvl w:val="2"/>
+          <w:numId w:val="2"/>
+        </w:numPr>
+      </w:pPr>
+      <w:r>
+        <w:t>Fix height of zetel zwart 1P in leefruimte: te hoog.</w:t>
+      </w:r>
+    </w:p>
+    <w:p>
+      <w:pPr>
+        <w:pStyle w:val="Lijstalinea"/>
+        <w:numPr>
+          <w:ilvl w:val="2"/>
+          <w:numId w:val="2"/>
+        </w:numPr>
+      </w:pPr>
+      <w:r>
+        <w:t>Fix orientati</w:t>
+      </w:r>
+      <w:r>
+        <w:t>e</w:t>
+      </w:r>
+      <w:r>
+        <w:t xml:space="preserve"> van kastdeur in slaapkamer.</w:t>
+      </w:r>
+    </w:p>
+    <w:p>
+      <w:pPr>
+        <w:pStyle w:val="Lijstalinea"/>
+        <w:numPr>
+          <w:ilvl w:val="0"/>
+          <w:numId w:val="2"/>
+        </w:numPr>
+      </w:pPr>
+      <w:r>
+        <w:t>Maquette mode: Implement showing/hiding parts of the model</w:t>
+      </w:r>
+    </w:p>
+    <w:p>
+      <w:pPr>
+        <w:pStyle w:val="Lijstalinea"/>
+        <w:numPr>
+          <w:ilvl w:val="0"/>
+          <w:numId w:val="2"/>
+        </w:numPr>
+      </w:pPr>
+      <w:r>
+        <w:t>Implement help menu (HUD menu, attached either to front of head or controller(s)) explaining controls.</w:t>
+      </w:r>
+    </w:p>
+    <w:p>
+      <w:pPr>
+        <w:pStyle w:val="Lijstalinea"/>
+        <w:numPr>
+          <w:ilvl w:val="0"/>
+          <w:numId w:val="2"/>
+        </w:numPr>
+      </w:pPr>
+      <w:r>
+        <w:t>Walkthrough mode: Implement showing the name of active POI</w:t>
+      </w:r>
+    </w:p>
+    <w:p>
+      <w:pPr>
+        <w:pStyle w:val="Lijstalinea"/>
+        <w:numPr>
+          <w:ilvl w:val="1"/>
+          <w:numId w:val="2"/>
+        </w:numPr>
+      </w:pPr>
+      <w:r>
+        <w:t>World-space Tekst GameObject</w:t>
+      </w:r>
+    </w:p>
+    <w:p>
+      <w:pPr>
+        <w:pStyle w:val="Lijstalinea"/>
+        <w:numPr>
+          <w:ilvl w:val="2"/>
+          <w:numId w:val="2"/>
+        </w:numPr>
+      </w:pPr>
+      <w:r>
+        <w:t xml:space="preserve">lokated in fixed location in front of user, or </w:t>
+      </w:r>
+    </w:p>
+    <w:p>
+      <w:pPr>
+        <w:pStyle w:val="Lijstalinea"/>
+        <w:numPr>
+          <w:ilvl w:val="2"/>
+          <w:numId w:val="2"/>
+        </w:numPr>
+      </w:pPr>
+      <w:r>
+        <w:t>attached to front of head?</w:t>
+      </w:r>
+    </w:p>
+    <w:p>
+      <w:pPr>
+        <w:pStyle w:val="Lijstalinea"/>
+        <w:numPr>
+          <w:ilvl w:val="0"/>
+          <w:numId w:val="2"/>
+        </w:numPr>
+      </w:pPr>
+      <w:r>
+        <w:t>Implement aplication states:</w:t>
+      </w:r>
+    </w:p>
+    <w:p>
+      <w:pPr>
+        <w:pStyle w:val="Lijstalinea"/>
+        <w:numPr>
+          <w:ilvl w:val="1"/>
+          <w:numId w:val="2"/>
+        </w:numPr>
+      </w:pPr>
+      <w:r>
+        <w:t>Previewing</w:t>
+      </w:r>
+      <w:r>
+        <w:t xml:space="preserve"> While previewing a project.  Input is active.  Model is visible</w:t>
+      </w:r>
+    </w:p>
+    <w:p>
+      <w:pPr>
+        <w:pStyle w:val="Lijstalinea"/>
+        <w:numPr>
+          <w:ilvl w:val="1"/>
+          <w:numId w:val="2"/>
+        </w:numPr>
+      </w:pPr>
+      <w:r>
+        <w:t xml:space="preserve">Loading: While </w:t>
+      </w:r>
+      <w:r>
+        <w:t>(un)</w:t>
+      </w:r>
+      <w:r>
+        <w:t>loading a project</w:t>
+      </w:r>
+      <w:r>
+        <w:t xml:space="preserve"> to preview</w:t>
+      </w:r>
+      <w:r>
+        <w:t>.  All input is blocked in order to prevent requests to activate Project or POI,....</w:t>
+      </w:r>
+    </w:p>
+    <w:p>
+      <w:pPr>
+        <w:pStyle w:val="Lijstalinea"/>
+        <w:numPr>
+          <w:ilvl w:val="2"/>
+          <w:numId w:val="2"/>
+        </w:numPr>
+      </w:pPr>
+      <w:r>
+        <w:t>First fade out</w:t>
+      </w:r>
+    </w:p>
+    <w:p>
+      <w:pPr>
+        <w:pStyle w:val="Lijstalinea"/>
+        <w:numPr>
+          <w:ilvl w:val="2"/>
+          <w:numId w:val="2"/>
+        </w:numPr>
+      </w:pPr>
+      <w:r>
+        <w:t>Then show title of new project while async loading it</w:t>
+      </w:r>
+    </w:p>
+    <w:p>
+      <w:pPr>
+        <w:pStyle w:val="Lijstalinea"/>
+        <w:numPr>
+          <w:ilvl w:val="2"/>
+          <w:numId w:val="2"/>
+        </w:numPr>
+      </w:pPr>
+      <w:r>
+        <w:t>Then fade in</w:t>
+      </w:r>
+      <w:r>
+        <w:t xml:space="preserve"> again</w:t>
+      </w:r>
+    </w:p>
+    <w:p>
+      <w:pPr>
+        <w:pStyle w:val="Lijstalinea"/>
+        <w:numPr>
+          <w:ilvl w:val="0"/>
+          <w:numId w:val="2"/>
+        </w:numPr>
+      </w:pPr>
+      <w:r>
+        <w:t>Implement toggling lights on/off</w:t>
+      </w:r>
+    </w:p>
+    <w:p>
+      <w:pPr>
+        <w:pStyle w:val="Lijstalinea"/>
+        <w:numPr>
+          <w:ilvl w:val="0"/>
+          <w:numId w:val="2"/>
+        </w:numPr>
+      </w:pPr>
+      <w:r>
+        <w:t>Implement custom(prettier) skyboxes</w:t>
+      </w:r>
+    </w:p>
+    <w:p>
+      <w:pPr>
+        <w:pStyle w:val="Lijstalinea"/>
+        <w:numPr>
+          <w:ilvl w:val="0"/>
+          <w:numId w:val="2"/>
+        </w:numPr>
+      </w:pPr>
+      <w:r>
+        <w:t>Tweak unity GFX settings</w:t>
+      </w:r>
+    </w:p>
+    <w:p>
+      <w:pPr>
+        <w:pStyle w:val="Lijstalinea"/>
+        <w:numPr>
+          <w:ilvl w:val="1"/>
+          <w:numId w:val="2"/>
+        </w:numPr>
+      </w:pPr>
+      <w:r>
+        <w:t>Reflection</w:t>
+      </w:r>
+    </w:p>
+    <w:p>
+      <w:pPr>
+        <w:pStyle w:val="Lijstalinea"/>
+        <w:numPr>
+          <w:ilvl w:val="1"/>
+          <w:numId w:val="2"/>
+        </w:numPr>
+      </w:pPr>
+      <w:r>
+        <w:t>Ambient occlusion</w:t>
+      </w:r>
+    </w:p>
+    <w:p>
+      <w:pPr>
+        <w:pStyle w:val="Lijstalinea"/>
+        <w:numPr>
+          <w:ilvl w:val="1"/>
+          <w:numId w:val="2"/>
+        </w:numPr>
+      </w:pPr>
+      <w:r>
+        <w:t>???</w:t>
+      </w:r>
+    </w:p>
+    <w:p>
+      <w:pPr>
+        <w:pStyle w:val="Lijstalinea"/>
+        <w:numPr>
+          <w:ilvl w:val="0"/>
+          <w:numId w:val="2"/>
+        </w:numPr>
+      </w:pPr>
+      <w:r>
+        <w:t>Implement Edit mode:</w:t>
+      </w:r>
+    </w:p>
+    <w:p>
+      <w:pPr>
+        <w:pStyle w:val="Lijstalinea"/>
+        <w:numPr>
+          <w:ilvl w:val="1"/>
+          <w:numId w:val="2"/>
+        </w:numPr>
+      </w:pPr>
+      <w:r>
+        <w:t>If active, user can define, edit, save POI for a given project.</w:t>
+      </w:r>
+    </w:p>
+    <w:p>
+      <w:pPr>
+        <w:pStyle w:val="Lijstalinea"/>
+        <w:numPr>
+          <w:ilvl w:val="2"/>
+          <w:numId w:val="2"/>
+        </w:numPr>
+      </w:pPr>
+      <w:r>
+        <w:lastRenderedPageBreak/>
+        <w:t>Will we do this? Not usefull without making POI transferable between builds which requires additional development…  Only do when we have a workflow that needs it!</w:t>
+      </w:r>
+      <w:r>
+        <w:t xml:space="preserve">  For now prepare projects in Unity editor, which is fine.</w:t>
+      </w:r>
+    </w:p>
+    <w:p>
+      <w:pPr>
+        <w:pStyle w:val="Lijstalinea"/>
+        <w:numPr>
+          <w:ilvl w:val="0"/>
+          <w:numId w:val="2"/>
+        </w:numPr>
+      </w:pPr>
+      <w:r>
+        <w:t>Write out a ‘How to prepare Sketchup for Archi-VR import’ document</w:t>
+      </w:r>
+    </w:p>
+    <w:p>
+      <w:pPr>
+        <w:pStyle w:val="Lijstalinea"/>
+        <w:numPr>
+          <w:ilvl w:val="1"/>
+          <w:numId w:val="2"/>
+        </w:numPr>
+      </w:pPr>
+      <w:r>
+        <w:t>Material names:</w:t>
+      </w:r>
+    </w:p>
+    <w:p>
+      <w:pPr>
+        <w:pStyle w:val="Lijstalinea"/>
+        <w:numPr>
+          <w:ilvl w:val="2"/>
+          <w:numId w:val="2"/>
+        </w:numPr>
+      </w:pPr>
+      <w:r>
+        <w:t>Texture name == Material name</w:t>
+      </w:r>
+    </w:p>
+    <w:p>
+      <w:pPr>
+        <w:pStyle w:val="Lijstalinea"/>
+        <w:numPr>
+          <w:ilvl w:val="2"/>
+          <w:numId w:val="2"/>
+        </w:numPr>
+      </w:pPr>
+      <w:r>
+        <w:t>No spaces</w:t>
+      </w:r>
+    </w:p>
+    <w:p>
+      <w:pPr>
+        <w:pStyle w:val="Lijstalinea"/>
+        <w:numPr>
+          <w:ilvl w:val="2"/>
+          <w:numId w:val="2"/>
+        </w:numPr>
+      </w:pPr>
+      <w:r>
+        <w:t>-&gt; Use Pascal Casing? (eg. VloerTegel512x512, Boom2D256x512) forxture/material names</w:t>
+      </w:r>
+    </w:p>
+    <w:p>
+      <w:pPr>
+        <w:pStyle w:val="Lijstalinea"/>
+        <w:numPr>
+          <w:ilvl w:val="2"/>
+          <w:numId w:val="2"/>
+        </w:numPr>
+      </w:pPr>
+      <w:r>
+        <w:t>Use only JPG?  (or is png also fine?)</w:t>
+      </w:r>
+    </w:p>
+    <w:p>
+      <w:pPr>
+        <w:pStyle w:val="Lijstalinea"/>
+        <w:numPr>
+          <w:ilvl w:val="1"/>
+          <w:numId w:val="2"/>
+        </w:numPr>
+      </w:pPr>
+      <w:r>
+        <w:t>Face orientation should be consistent and correct.  Tip: Use Edit/Face Style/Monochrome to check face orientation.</w:t>
+      </w:r>
+    </w:p>
+    <w:p>
+      <w:pPr>
+        <w:pStyle w:val="Lijstalinea"/>
+        <w:numPr>
+          <w:ilvl w:val="1"/>
+          <w:numId w:val="2"/>
+        </w:numPr>
+      </w:pPr>
+      <w:r>
+        <w:t>Use outliner to divide model into the entities</w:t>
+      </w:r>
+      <w:r>
+        <w:t xml:space="preserve"> that should be visiblility-togglable in Maquette mode.  Eg:</w:t>
+      </w:r>
+    </w:p>
+    <w:p>
+      <w:pPr>
+        <w:pStyle w:val="Lijstalinea"/>
+        <w:numPr>
+          <w:ilvl w:val="2"/>
+          <w:numId w:val="2"/>
+        </w:numPr>
+      </w:pPr>
+      <w:r>
+        <w:t>Model</w:t>
+      </w:r>
+    </w:p>
+    <w:p>
+      <w:pPr>
+        <w:pStyle w:val="Lijstalinea"/>
+        <w:numPr>
+          <w:ilvl w:val="3"/>
+          <w:numId w:val="2"/>
+        </w:numPr>
+      </w:pPr>
+      <w:r>
+        <w:t>Context</w:t>
+      </w:r>
+      <w:r>
+        <w:t xml:space="preserve"> (Street, garden,…)</w:t>
+      </w:r>
+    </w:p>
+    <w:p>
+      <w:pPr>
+        <w:pStyle w:val="Lijstalinea"/>
+        <w:numPr>
+          <w:ilvl w:val="3"/>
+          <w:numId w:val="2"/>
+        </w:numPr>
+      </w:pPr>
+      <w:r>
+        <w:t>Outside</w:t>
+      </w:r>
+      <w:r>
+        <w:t xml:space="preserve"> (Gevel)</w:t>
+      </w:r>
+    </w:p>
+    <w:p>
+      <w:pPr>
+        <w:pStyle w:val="Lijstalinea"/>
+        <w:numPr>
+          <w:ilvl w:val="3"/>
+          <w:numId w:val="2"/>
+        </w:numPr>
+      </w:pPr>
+      <w:r>
+        <w:t>Roof</w:t>
+      </w:r>
+    </w:p>
+    <w:p>
+      <w:pPr>
+        <w:pStyle w:val="Lijstalinea"/>
+        <w:numPr>
+          <w:ilvl w:val="3"/>
+          <w:numId w:val="2"/>
+        </w:numPr>
+      </w:pPr>
+      <w:r>
+        <w:t>Basement2</w:t>
+      </w:r>
+    </w:p>
+    <w:p>
+      <w:pPr>
+        <w:pStyle w:val="Lijstalinea"/>
+        <w:numPr>
+          <w:ilvl w:val="3"/>
+          <w:numId w:val="2"/>
+        </w:numPr>
+      </w:pPr>
+      <w:r>
+        <w:t>Basement 1</w:t>
+      </w:r>
+    </w:p>
+    <w:p>
+      <w:pPr>
+        <w:pStyle w:val="Lijstalinea"/>
+        <w:numPr>
+          <w:ilvl w:val="3"/>
+          <w:numId w:val="2"/>
+        </w:numPr>
+      </w:pPr>
+      <w:r>
+        <w:t>Groundfloor</w:t>
+      </w:r>
+    </w:p>
+    <w:p>
+      <w:pPr>
+        <w:pStyle w:val="Lijstalinea"/>
+        <w:numPr>
+          <w:ilvl w:val="3"/>
+          <w:numId w:val="2"/>
+        </w:numPr>
+      </w:pPr>
+      <w:r>
+        <w:t>Floor1</w:t>
+      </w:r>
+    </w:p>
+    <w:p>
+      <w:pPr>
+        <w:pStyle w:val="Lijstalinea"/>
+        <w:numPr>
+          <w:ilvl w:val="3"/>
+          <w:numId w:val="2"/>
+        </w:numPr>
+      </w:pPr>
+      <w:r>
+        <w:t>Floor2</w:t>
+      </w:r>
+    </w:p>
+    <w:p>
+      <w:pPr>
+        <w:pStyle w:val="Lijstalinea"/>
+        <w:numPr>
+          <w:ilvl w:val="3"/>
+          <w:numId w:val="2"/>
+        </w:numPr>
+      </w:pPr>
+      <w:r>
+        <w:t>…</w:t>
+      </w:r>
+    </w:p>
+    <w:p>
+      <w:pPr>
+        <w:pStyle w:val="Lijstalinea"/>
+        <w:numPr>
+          <w:ilvl w:val="0"/>
+          <w:numId w:val="2"/>
+        </w:numPr>
+      </w:pPr>
+      <w:r>
+        <w:t>Write out a ‘How to create an ArchiVR project’ document.</w:t>
+      </w:r>
+    </w:p>
+    <w:p>
+      <w:pPr>
+        <w:pStyle w:val="Lijstalinea"/>
+        <w:numPr>
+          <w:ilvl w:val="1"/>
+          <w:numId w:val="2"/>
+        </w:numPr>
+      </w:pPr>
+      <w:r>
+        <w:t>Hierarchy:</w:t>
+      </w:r>
+    </w:p>
+    <w:p>
+      <w:pPr>
+        <w:pStyle w:val="Lijstalinea"/>
+        <w:numPr>
+          <w:ilvl w:val="2"/>
+          <w:numId w:val="2"/>
+        </w:numPr>
+      </w:pPr>
+      <w:r>
+        <w:t>Project</w:t>
+      </w:r>
+    </w:p>
+    <w:p>
+      <w:pPr>
+        <w:pStyle w:val="Lijstalinea"/>
+        <w:numPr>
+          <w:ilvl w:val="3"/>
+          <w:numId w:val="2"/>
+        </w:numPr>
+      </w:pPr>
+      <w:r>
+        <w:t>Model</w:t>
+      </w:r>
+    </w:p>
+    <w:p>
+      <w:pPr>
+        <w:pStyle w:val="Lijstalinea"/>
+        <w:numPr>
+          <w:ilvl w:val="3"/>
+          <w:numId w:val="2"/>
+        </w:numPr>
+      </w:pPr>
+      <w:r>
+        <w:t>POI</w:t>
+      </w:r>
+    </w:p>
+    <w:p>
+      <w:pPr>
+        <w:pStyle w:val="Lijstalinea"/>
+        <w:numPr>
+          <w:ilvl w:val="3"/>
+          <w:numId w:val="2"/>
+        </w:numPr>
+      </w:pPr>
+      <w:r>
+        <w:t>Lighting</w:t>
+      </w:r>
+    </w:p>
+    <w:p>
+      <w:pPr>
+        <w:pStyle w:val="Lijstalinea"/>
+        <w:numPr>
+          <w:ilvl w:val="1"/>
+          <w:numId w:val="2"/>
+        </w:numPr>
+      </w:pPr>
+      <w:r>
+        <w:t>Copy-paste-rename an existing ArchiVR project</w:t>
+      </w:r>
+    </w:p>
+    <w:p>
+      <w:pPr>
+        <w:pStyle w:val="Lijstalinea"/>
+        <w:numPr>
+          <w:ilvl w:val="1"/>
+          <w:numId w:val="2"/>
+        </w:numPr>
+      </w:pPr>
+      <w:r>
+        <w:t xml:space="preserve">Open it </w:t>
+      </w:r>
+    </w:p>
+    <w:p>
+      <w:pPr>
+        <w:pStyle w:val="Lijstalinea"/>
+        <w:numPr>
+          <w:ilvl w:val="1"/>
+          <w:numId w:val="2"/>
+        </w:numPr>
+      </w:pPr>
+      <w:r>
+        <w:t>Remove the content of the ‘Model’ node</w:t>
+      </w:r>
+    </w:p>
+    <w:p>
+      <w:pPr>
+        <w:pStyle w:val="Lijstalinea"/>
+        <w:numPr>
+          <w:ilvl w:val="1"/>
+          <w:numId w:val="2"/>
+        </w:numPr>
+      </w:pPr>
+      <w:r>
+        <w:t>(create a new folder under assets/Projects/ProjectName to store the</w:t>
+      </w:r>
+      <w:r>
+        <w:t xml:space="preserve"> necessary assets fort he ArchiVR project in.</w:t>
+      </w:r>
+    </w:p>
+    <w:p>
+      <w:pPr>
+        <w:pStyle w:val="Lijstalinea"/>
+        <w:numPr>
+          <w:ilvl w:val="1"/>
+          <w:numId w:val="2"/>
+        </w:numPr>
+      </w:pPr>
+      <w:r>
+        <w:t>Import the assets</w:t>
+      </w:r>
+    </w:p>
+    <w:p>
+      <w:pPr>
+        <w:pStyle w:val="Lijstalinea"/>
+        <w:numPr>
+          <w:ilvl w:val="1"/>
+          <w:numId w:val="2"/>
+        </w:numPr>
+      </w:pPr>
+      <w:r>
+        <w:t>Drag in models under the ‘Model’ node.</w:t>
+      </w:r>
+    </w:p>
+    <w:p>
+      <w:pPr>
+        <w:pStyle w:val="Lijstalinea"/>
+        <w:numPr>
+          <w:ilvl w:val="1"/>
+          <w:numId w:val="2"/>
+        </w:numPr>
+      </w:pPr>
+      <w:r>
+        <w:t>Adjust the POI.</w:t>
+      </w:r>
+    </w:p>
+    <w:p>
+      <w:pPr>
+        <w:pStyle w:val="Lijstalinea"/>
+        <w:numPr>
+          <w:ilvl w:val="2"/>
+          <w:numId w:val="2"/>
+        </w:numPr>
+      </w:pPr>
+      <w:r>
+        <w:t>Add/Edit/Remove POI to match the project.</w:t>
+      </w:r>
+    </w:p>
+    <w:p>
+      <w:pPr>
+        <w:pStyle w:val="Lijstalinea"/>
+        <w:numPr>
+          <w:ilvl w:val="2"/>
+          <w:numId w:val="2"/>
+        </w:numPr>
+      </w:pPr>
+      <w:r>
+        <w:t>Tip: Create additional POI by copy/paste/rename existing POI.  (start from an original on the same level)</w:t>
+      </w:r>
+    </w:p>
+    <w:p>
+      <w:pPr>
+        <w:pStyle w:val="Lijstalinea"/>
+        <w:numPr>
+          <w:ilvl w:val="2"/>
+          <w:numId w:val="2"/>
+        </w:numPr>
+      </w:pPr>
+      <w:r>
+        <w:t>Relocate the a POI by selecting it (not its children!), and dragging it to the correct position/orientation.</w:t>
+      </w:r>
+    </w:p>
+    <w:p>
+      <w:pPr>
+        <w:pStyle w:val="Lijstalinea"/>
+        <w:numPr>
+          <w:ilvl w:val="1"/>
+          <w:numId w:val="2"/>
+        </w:numPr>
+      </w:pPr>
+      <w:r>
+        <w:t>Adjust the lighting</w:t>
+      </w:r>
+    </w:p>
+    <w:p>
+      <w:pPr>
+        <w:pStyle w:val="Lijstalinea"/>
+        <w:numPr>
+          <w:ilvl w:val="2"/>
+          <w:numId w:val="2"/>
+        </w:numPr>
+      </w:pPr>
+      <w:r>
+        <w:t>Add/Edit/Remove lights to match the project.</w:t>
+      </w:r>
+    </w:p>
+    <w:p>
+      <w:pPr>
+        <w:pStyle w:val="Lijstalinea"/>
+        <w:numPr>
+          <w:ilvl w:val="2"/>
+          <w:numId w:val="2"/>
+        </w:numPr>
+      </w:pPr>
+      <w:r>
+        <w:t xml:space="preserve">Tip: Create additional </w:t>
+      </w:r>
+      <w:r>
+        <w:t>Light</w:t>
+      </w:r>
+      <w:r>
+        <w:t xml:space="preserve"> by copy/paste/rename existing </w:t>
+      </w:r>
+      <w:r>
+        <w:t>lights</w:t>
+      </w:r>
+      <w:r>
+        <w:t>.  (start from an original on the same level)</w:t>
+      </w:r>
+    </w:p>
+    <w:p>
+      <w:pPr>
+        <w:pStyle w:val="Lijstalinea"/>
+        <w:numPr>
+          <w:ilvl w:val="0"/>
+          <w:numId w:val="2"/>
+        </w:numPr>
+      </w:pPr>
+      <w:r>
+        <w:lastRenderedPageBreak/>
+        <w:t>When teleporting, make sure the user ends up in the POI (IE offset trackingspace, so that not center of tracking space is == POI, but location of head.)</w:t>
+      </w:r>
+      <w:r>
+        <w:t xml:space="preserve">  this will </w:t>
+      </w:r>
+      <w:r>
+        <w:t>prevent</w:t>
+      </w:r>
+      <w:r>
+        <w:t xml:space="preserve"> the sporadic ‘awkward tel</w:t>
+      </w:r>
+      <w:r>
+        <w:t>e</w:t>
+      </w:r>
+      <w:r>
+        <w:t>p</w:t>
+      </w:r>
+      <w:r>
+        <w:t>o</w:t>
+      </w:r>
+      <w:r>
+        <w:t>rting’, eg when after a teleport, the user ends up on top of a stair, inside a wall, outside the gevel in thin air, etc…)</w:t>
+      </w:r>
+    </w:p>
+    <w:p>
+      <w:pPr>
+        <w:pStyle w:val="Lijstalinea"/>
+        <w:numPr>
+          <w:ilvl w:val="0"/>
+          <w:numId w:val="2"/>
+        </w:numPr>
+      </w:pPr>
+      <w:r>
+        <w:t>Implement OVR driven input.</w:t>
+      </w:r>
       <w:r>
         <w:br/>
       </w:r>
@@ -1005,7 +1072,6 @@
         <w:pStyle w:val="Kop1"/>
       </w:pPr>
       <w:r>
-        <w:lastRenderedPageBreak/>
         <w:t>DONE</w:t>
       </w:r>
     </w:p>

</xml_diff>

<commit_message>
Implemented automatically generating application version ID (for now just the linking time's timestamp).
</commit_message>
<xml_diff>
--- a/Documentation/Development.docx
+++ b/Documentation/Development.docx
@@ -28,6 +28,36 @@
           <w:shd w:fill="auto" w:val="clear"/>
         </w:rPr>
         <w:t xml:space="preserve">TODO</w:t>
+      </w:r>
+    </w:p>
+    <w:p>
+      <w:pPr>
+        <w:numPr>
+          <w:ilvl w:val="0"/>
+          <w:numId w:val="2"/>
+        </w:numPr>
+        <w:spacing w:before="100" w:after="100" w:line="240"/>
+        <w:ind w:right="0" w:left="720" w:hanging="360"/>
+        <w:jc w:val="left"/>
+        <w:rPr>
+          <w:rFonts w:ascii="Times New Roman" w:hAnsi="Times New Roman" w:cs="Times New Roman" w:eastAsia="Times New Roman"/>
+          <w:color w:val="auto"/>
+          <w:spacing w:val="0"/>
+          <w:position w:val="0"/>
+          <w:sz w:val="24"/>
+          <w:shd w:fill="auto" w:val="clear"/>
+        </w:rPr>
+      </w:pPr>
+      <w:r>
+        <w:rPr>
+          <w:rFonts w:ascii="Calibri" w:hAnsi="Calibri" w:cs="Calibri" w:eastAsia="Calibri"/>
+          <w:color w:val="auto"/>
+          <w:spacing w:val="0"/>
+          <w:position w:val="0"/>
+          <w:sz w:val="24"/>
+          <w:shd w:fill="auto" w:val="clear"/>
+        </w:rPr>
+        <w:t xml:space="preserve">Implement getting build datetimestamp for composing build versio number automatically.</w:t>
       </w:r>
     </w:p>
     <w:p>

</xml_diff>